<commit_message>
Started Writing Contents of BA
</commit_message>
<xml_diff>
--- a/content/4-Methodology.docx
+++ b/content/4-Methodology.docx
@@ -46,6 +46,62 @@
         <w:spacing w:after="0" w:line="240" w:lineRule="auto"/>
       </w:pPr>
       <w:r>
+        <w:t xml:space="preserve">4.1.1 </w:t>
+      </w:r>
+      <w:r>
+        <w:tab/>
+        <w:t>Selection of the Mining Platform</w:t>
+      </w:r>
+    </w:p>
+    <w:p>
+      <w:pPr>
+        <w:spacing w:after="0" w:line="240" w:lineRule="auto"/>
+      </w:pPr>
+    </w:p>
+    <w:p>
+      <w:pPr>
+        <w:spacing w:after="0" w:line="240" w:lineRule="auto"/>
+      </w:pPr>
+      <w:r>
+        <w:t>4.1.2</w:t>
+      </w:r>
+      <w:r>
+        <w:tab/>
+        <w:t>Requirements</w:t>
+      </w:r>
+    </w:p>
+    <w:p>
+      <w:pPr>
+        <w:spacing w:after="0" w:line="240" w:lineRule="auto"/>
+      </w:pPr>
+    </w:p>
+    <w:p>
+      <w:pPr>
+        <w:spacing w:after="0" w:line="240" w:lineRule="auto"/>
+      </w:pPr>
+      <w:r>
+        <w:t>4.1.3</w:t>
+      </w:r>
+      <w:r>
+        <w:tab/>
+        <w:t>Sampling</w:t>
+      </w:r>
+    </w:p>
+    <w:p>
+      <w:pPr>
+        <w:spacing w:after="0" w:line="240" w:lineRule="auto"/>
+      </w:pPr>
+    </w:p>
+    <w:p>
+      <w:pPr>
+        <w:spacing w:after="0" w:line="240" w:lineRule="auto"/>
+      </w:pPr>
+    </w:p>
+    <w:p>
+      <w:pPr>
+        <w:spacing w:after="0" w:line="240" w:lineRule="auto"/>
+      </w:pPr>
+      <w:r>
         <w:t>4.2</w:t>
       </w:r>
       <w:r>
@@ -63,44 +119,34 @@
         <w:spacing w:after="0" w:line="240" w:lineRule="auto"/>
       </w:pPr>
       <w:r>
+        <w:t>4.2.1</w:t>
+      </w:r>
+      <w:r>
+        <w:tab/>
+        <w:t>Metrics</w:t>
+      </w:r>
+    </w:p>
+    <w:p>
+      <w:pPr>
+        <w:spacing w:after="0" w:line="240" w:lineRule="auto"/>
+      </w:pPr>
+    </w:p>
+    <w:p>
+      <w:pPr>
+        <w:spacing w:after="0" w:line="240" w:lineRule="auto"/>
+      </w:pPr>
+    </w:p>
+    <w:p>
+      <w:pPr>
+        <w:spacing w:after="0" w:line="240" w:lineRule="auto"/>
+      </w:pPr>
+      <w:r>
         <w:t>4.3</w:t>
       </w:r>
       <w:r>
         <w:tab/>
-        <w:t>Categorizing Bugs</w:t>
-      </w:r>
-    </w:p>
-    <w:p>
-      <w:pPr>
-        <w:spacing w:after="0" w:line="240" w:lineRule="auto"/>
-      </w:pPr>
-    </w:p>
-    <w:p>
-      <w:pPr>
-        <w:spacing w:after="0" w:line="240" w:lineRule="auto"/>
-      </w:pPr>
-      <w:r>
-        <w:t>4.4</w:t>
-      </w:r>
-      <w:r>
-        <w:tab/>
-        <w:t>Software Quality Metrics</w:t>
-      </w:r>
-    </w:p>
-    <w:p>
-      <w:pPr>
-        <w:spacing w:after="0" w:line="240" w:lineRule="auto"/>
-      </w:pPr>
-    </w:p>
-    <w:p>
-      <w:pPr>
-        <w:spacing w:after="0" w:line="240" w:lineRule="auto"/>
-      </w:pPr>
-      <w:r>
-        <w:t>4.5</w:t>
-      </w:r>
-      <w:r>
-        <w:tab/>
+      </w:r>
+      <w:r>
         <w:t>Hypotheses</w:t>
       </w:r>
     </w:p>
@@ -113,12 +159,77 @@
       <w:pPr>
         <w:spacing w:after="0" w:line="240" w:lineRule="auto"/>
       </w:pPr>
-      <w:r>
-        <w:t>4.6</w:t>
+    </w:p>
+    <w:p>
+      <w:pPr>
+        <w:spacing w:after="0" w:line="240" w:lineRule="auto"/>
+      </w:pPr>
+      <w:r>
+        <w:t>4.</w:t>
+      </w:r>
+      <w:r>
+        <w:t>4</w:t>
       </w:r>
       <w:r>
         <w:tab/>
         <w:t>Statical Analysis</w:t>
+      </w:r>
+    </w:p>
+    <w:p>
+      <w:pPr>
+        <w:spacing w:after="0" w:line="240" w:lineRule="auto"/>
+      </w:pPr>
+    </w:p>
+    <w:p>
+      <w:pPr>
+        <w:spacing w:after="0" w:line="240" w:lineRule="auto"/>
+      </w:pPr>
+      <w:r>
+        <w:t xml:space="preserve">4.4.1 </w:t>
+      </w:r>
+      <w:r>
+        <w:tab/>
+      </w:r>
+      <w:r>
+        <w:t>Hypothesis Testing</w:t>
+      </w:r>
+    </w:p>
+    <w:p>
+      <w:pPr>
+        <w:spacing w:after="0" w:line="240" w:lineRule="auto"/>
+      </w:pPr>
+    </w:p>
+    <w:p>
+      <w:pPr>
+        <w:spacing w:after="0" w:line="240" w:lineRule="auto"/>
+      </w:pPr>
+      <w:r>
+        <w:t>4.4.2</w:t>
+      </w:r>
+      <w:r>
+        <w:tab/>
+      </w:r>
+      <w:r>
+        <w:t>Correlation Tests</w:t>
+      </w:r>
+    </w:p>
+    <w:p>
+      <w:pPr>
+        <w:spacing w:after="0" w:line="240" w:lineRule="auto"/>
+      </w:pPr>
+    </w:p>
+    <w:p>
+      <w:pPr>
+        <w:spacing w:after="0" w:line="240" w:lineRule="auto"/>
+      </w:pPr>
+      <w:r>
+        <w:t xml:space="preserve">4.4.3 </w:t>
+      </w:r>
+      <w:r>
+        <w:tab/>
+      </w:r>
+      <w:r>
+        <w:t>Descriptive Evaluation</w:t>
       </w:r>
     </w:p>
     <w:p>
@@ -536,20 +647,20 @@
     <w:lsdException w:name="Unresolved Mention" w:semiHidden="1" w:unhideWhenUsed="1"/>
     <w:lsdException w:name="Smart Link" w:semiHidden="1" w:unhideWhenUsed="1"/>
   </w:latentStyles>
-  <w:style w:type="paragraph" w:default="1" w:styleId="Normal">
+  <w:style w:type="paragraph" w:default="1" w:styleId="Standard">
     <w:name w:val="Normal"/>
     <w:qFormat/>
     <w:rPr>
       <w:lang w:val="en-GB"/>
     </w:rPr>
   </w:style>
-  <w:style w:type="character" w:default="1" w:styleId="DefaultParagraphFont">
+  <w:style w:type="character" w:default="1" w:styleId="Absatz-Standardschriftart">
     <w:name w:val="Default Paragraph Font"/>
     <w:uiPriority w:val="1"/>
     <w:semiHidden/>
     <w:unhideWhenUsed/>
   </w:style>
-  <w:style w:type="table" w:default="1" w:styleId="TableNormal">
+  <w:style w:type="table" w:default="1" w:styleId="NormaleTabelle">
     <w:name w:val="Normal Table"/>
     <w:uiPriority w:val="99"/>
     <w:semiHidden/>
@@ -564,7 +675,7 @@
       </w:tblCellMar>
     </w:tblPr>
   </w:style>
-  <w:style w:type="numbering" w:default="1" w:styleId="NoList">
+  <w:style w:type="numbering" w:default="1" w:styleId="KeineListe">
     <w:name w:val="No List"/>
     <w:uiPriority w:val="99"/>
     <w:semiHidden/>

</xml_diff>